<commit_message>
Circle Language Spec Revamp Planning: Notes while formatting documents in bulk, also reducing the number of disparate documents. Meanwhile taking down some ideas about language design and writing style.
</commit_message>
<xml_diff>
--- a/Circle Language Spec Plan/2. Future/Main Project/5. Circle Language Spec Plan, Legend of Symbols and Color Markings.docx
+++ b/Circle Language Spec Plan/2. Future/Main Project/5. Circle Language Spec Plan, Legend of Symbols and Color Markings.docx
@@ -11,8 +11,6 @@
           <w:lang w:val="en-US"/>
         </w:rPr>
       </w:pPr>
-      <w:bookmarkStart w:id="0" w:name="_GoBack"/>
-      <w:bookmarkEnd w:id="0"/>
       <w:r>
         <w:rPr>
           <w:rFonts w:asciiTheme="minorHAnsi" w:hAnsiTheme="minorHAnsi"/>
@@ -266,7 +264,7 @@
           <w:lang w:val="en-US"/>
         </w:rPr>
       </w:pPr>
-      <w:bookmarkStart w:id="1" w:name="_Hlk37546055"/>
+      <w:bookmarkStart w:id="0" w:name="_Hlk37546055"/>
       <w:r>
         <w:rPr>
           <w:rFonts w:asciiTheme="minorHAnsi" w:hAnsiTheme="minorHAnsi"/>
@@ -300,7 +298,7 @@
         <w:t>symbols and color markings in the planning docs, that indicate the status of things done/not done.</w:t>
       </w:r>
     </w:p>
-    <w:bookmarkEnd w:id="1"/>
+    <w:bookmarkEnd w:id="0"/>
     <w:p>
       <w:pPr>
         <w:pStyle w:val="Heading2"/>
@@ -350,6 +348,13 @@
           <w:rFonts w:asciiTheme="minorHAnsi" w:hAnsiTheme="minorHAnsi"/>
           <w:lang w:val="en-US"/>
         </w:rPr>
+        <w:tab/>
+      </w:r>
+      <w:r>
+        <w:rPr>
+          <w:rFonts w:asciiTheme="minorHAnsi" w:hAnsiTheme="minorHAnsi"/>
+          <w:lang w:val="en-US"/>
+        </w:rPr>
         <w:t xml:space="preserve">An </w:t>
       </w:r>
       <w:r>
@@ -387,6 +392,19 @@
           <w:lang w:val="en-US"/>
         </w:rPr>
         <w:tab/>
+      </w:r>
+      <w:r>
+        <w:rPr>
+          <w:rFonts w:asciiTheme="minorHAnsi" w:hAnsiTheme="minorHAnsi"/>
+          <w:lang w:val="en-US"/>
+        </w:rPr>
+        <w:tab/>
+      </w:r>
+      <w:r>
+        <w:rPr>
+          <w:rFonts w:asciiTheme="minorHAnsi" w:hAnsiTheme="minorHAnsi"/>
+          <w:lang w:val="en-US"/>
+        </w:rPr>
         <w:t>Done</w:t>
       </w:r>
     </w:p>
@@ -424,6 +442,19 @@
           <w:lang w:val="en-US"/>
         </w:rPr>
         <w:tab/>
+      </w:r>
+      <w:r>
+        <w:rPr>
+          <w:rFonts w:asciiTheme="minorHAnsi" w:hAnsiTheme="minorHAnsi"/>
+          <w:lang w:val="en-US"/>
+        </w:rPr>
+        <w:tab/>
+      </w:r>
+      <w:r>
+        <w:rPr>
+          <w:rFonts w:asciiTheme="minorHAnsi" w:hAnsiTheme="minorHAnsi"/>
+          <w:lang w:val="en-US"/>
+        </w:rPr>
         <w:t>Just about done / done just about this way</w:t>
       </w:r>
     </w:p>
@@ -461,6 +492,19 @@
           <w:lang w:val="en-US"/>
         </w:rPr>
         <w:tab/>
+      </w:r>
+      <w:r>
+        <w:rPr>
+          <w:rFonts w:asciiTheme="minorHAnsi" w:hAnsiTheme="minorHAnsi"/>
+          <w:lang w:val="en-US"/>
+        </w:rPr>
+        <w:tab/>
+      </w:r>
+      <w:r>
+        <w:rPr>
+          <w:rFonts w:asciiTheme="minorHAnsi" w:hAnsiTheme="minorHAnsi"/>
+          <w:lang w:val="en-US"/>
+        </w:rPr>
         <w:t>Just about done / done just about this way</w:t>
       </w:r>
     </w:p>
@@ -497,6 +541,13 @@
           <w:rFonts w:asciiTheme="minorHAnsi" w:hAnsiTheme="minorHAnsi"/>
           <w:lang w:val="en-US"/>
         </w:rPr>
+        <w:tab/>
+      </w:r>
+      <w:r>
+        <w:rPr>
+          <w:rFonts w:asciiTheme="minorHAnsi" w:hAnsiTheme="minorHAnsi"/>
+          <w:lang w:val="en-US"/>
+        </w:rPr>
         <w:t>Don’t do</w:t>
       </w:r>
     </w:p>
@@ -533,6 +584,13 @@
           <w:rFonts w:asciiTheme="minorHAnsi" w:hAnsiTheme="minorHAnsi"/>
           <w:lang w:val="en-US"/>
         </w:rPr>
+        <w:tab/>
+      </w:r>
+      <w:r>
+        <w:rPr>
+          <w:rFonts w:asciiTheme="minorHAnsi" w:hAnsiTheme="minorHAnsi"/>
+          <w:lang w:val="en-US"/>
+        </w:rPr>
         <w:t>Answer / conclusion / finding</w:t>
       </w:r>
     </w:p>
@@ -563,6 +621,19 @@
           <w:lang w:val="en-US"/>
         </w:rPr>
         <w:tab/>
+      </w:r>
+      <w:r>
+        <w:rPr>
+          <w:rFonts w:asciiTheme="minorHAnsi" w:hAnsiTheme="minorHAnsi"/>
+          <w:lang w:val="en-US"/>
+        </w:rPr>
+        <w:tab/>
+      </w:r>
+      <w:r>
+        <w:rPr>
+          <w:rFonts w:asciiTheme="minorHAnsi" w:hAnsiTheme="minorHAnsi"/>
+          <w:lang w:val="en-US"/>
+        </w:rPr>
         <w:t>Check that</w:t>
       </w:r>
     </w:p>
@@ -600,6 +671,19 @@
           <w:lang w:val="en-US"/>
         </w:rPr>
         <w:tab/>
+      </w:r>
+      <w:r>
+        <w:rPr>
+          <w:rFonts w:asciiTheme="minorHAnsi" w:hAnsiTheme="minorHAnsi"/>
+          <w:lang w:val="en-US"/>
+        </w:rPr>
+        <w:tab/>
+      </w:r>
+      <w:r>
+        <w:rPr>
+          <w:rFonts w:asciiTheme="minorHAnsi" w:hAnsiTheme="minorHAnsi"/>
+          <w:lang w:val="en-US"/>
+        </w:rPr>
         <w:t>Done</w:t>
       </w:r>
     </w:p>
@@ -636,6 +720,13 @@
           <w:rFonts w:asciiTheme="minorHAnsi" w:hAnsiTheme="minorHAnsi"/>
           <w:lang w:val="en-US"/>
         </w:rPr>
+        <w:tab/>
+      </w:r>
+      <w:r>
+        <w:rPr>
+          <w:rFonts w:asciiTheme="minorHAnsi" w:hAnsiTheme="minorHAnsi"/>
+          <w:lang w:val="en-US"/>
+        </w:rPr>
         <w:t>Just about done</w:t>
       </w:r>
     </w:p>
@@ -672,6 +763,13 @@
           <w:rFonts w:asciiTheme="minorHAnsi" w:hAnsiTheme="minorHAnsi"/>
           <w:lang w:val="en-US"/>
         </w:rPr>
+        <w:tab/>
+      </w:r>
+      <w:r>
+        <w:rPr>
+          <w:rFonts w:asciiTheme="minorHAnsi" w:hAnsiTheme="minorHAnsi"/>
+          <w:lang w:val="en-US"/>
+        </w:rPr>
         <w:t>Working on</w:t>
       </w:r>
     </w:p>
@@ -701,6 +799,13 @@
           <w:rFonts w:asciiTheme="minorHAnsi" w:hAnsiTheme="minorHAnsi"/>
           <w:lang w:val="en-US"/>
         </w:rPr>
+        <w:tab/>
+      </w:r>
+      <w:r>
+        <w:rPr>
+          <w:rFonts w:asciiTheme="minorHAnsi" w:hAnsiTheme="minorHAnsi"/>
+          <w:lang w:val="en-US"/>
+        </w:rPr>
         <w:t>Postponed ( / pick up later ( from ) )</w:t>
       </w:r>
     </w:p>
@@ -737,6 +842,13 @@
           <w:rFonts w:asciiTheme="minorHAnsi" w:hAnsiTheme="minorHAnsi"/>
           <w:lang w:val="en-US"/>
         </w:rPr>
+        <w:tab/>
+      </w:r>
+      <w:r>
+        <w:rPr>
+          <w:rFonts w:asciiTheme="minorHAnsi" w:hAnsiTheme="minorHAnsi"/>
+          <w:lang w:val="en-US"/>
+        </w:rPr>
         <w:t>Postponed ( / pick up later ( from ) )</w:t>
       </w:r>
     </w:p>
@@ -766,6 +878,13 @@
           <w:rFonts w:asciiTheme="minorHAnsi" w:hAnsiTheme="minorHAnsi"/>
           <w:lang w:val="en-US"/>
         </w:rPr>
+        <w:tab/>
+      </w:r>
+      <w:r>
+        <w:rPr>
+          <w:rFonts w:asciiTheme="minorHAnsi" w:hAnsiTheme="minorHAnsi"/>
+          <w:lang w:val="en-US"/>
+        </w:rPr>
         <w:t>Picked up again</w:t>
       </w:r>
     </w:p>
@@ -802,6 +921,13 @@
           <w:rFonts w:asciiTheme="minorHAnsi" w:hAnsiTheme="minorHAnsi"/>
           <w:lang w:val="en-US"/>
         </w:rPr>
+        <w:tab/>
+      </w:r>
+      <w:r>
+        <w:rPr>
+          <w:rFonts w:asciiTheme="minorHAnsi" w:hAnsiTheme="minorHAnsi"/>
+          <w:lang w:val="en-US"/>
+        </w:rPr>
         <w:t>Picked up again</w:t>
       </w:r>
     </w:p>
@@ -839,6 +965,19 @@
           <w:lang w:val="en-US"/>
         </w:rPr>
         <w:tab/>
+      </w:r>
+      <w:r>
+        <w:rPr>
+          <w:rFonts w:asciiTheme="minorHAnsi" w:hAnsiTheme="minorHAnsi"/>
+          <w:lang w:val="en-US"/>
+        </w:rPr>
+        <w:tab/>
+      </w:r>
+      <w:r>
+        <w:rPr>
+          <w:rFonts w:asciiTheme="minorHAnsi" w:hAnsiTheme="minorHAnsi"/>
+          <w:lang w:val="en-US"/>
+        </w:rPr>
         <w:t>Started</w:t>
       </w:r>
     </w:p>
@@ -869,7 +1008,64 @@
           <w:lang w:val="en-US"/>
         </w:rPr>
         <w:tab/>
+      </w:r>
+      <w:r>
+        <w:rPr>
+          <w:rFonts w:asciiTheme="minorHAnsi" w:hAnsiTheme="minorHAnsi"/>
+          <w:lang w:val="en-US"/>
+        </w:rPr>
+        <w:tab/>
+      </w:r>
+      <w:r>
+        <w:rPr>
+          <w:rFonts w:asciiTheme="minorHAnsi" w:hAnsiTheme="minorHAnsi"/>
+          <w:lang w:val="en-US"/>
+        </w:rPr>
         <w:t>Maybe do it, maybe don't</w:t>
+      </w:r>
+    </w:p>
+    <w:p>
+      <w:pPr>
+        <w:rPr>
+          <w:rFonts w:asciiTheme="minorHAnsi" w:hAnsiTheme="minorHAnsi"/>
+          <w:lang w:val="en-US"/>
+        </w:rPr>
+      </w:pPr>
+      <w:r>
+        <w:rPr>
+          <w:rFonts w:asciiTheme="minorHAnsi" w:hAnsiTheme="minorHAnsi"/>
+          <w:lang w:val="en-US"/>
+        </w:rPr>
+        <w:t>&lt;&lt;  &gt;&gt;</w:t>
+      </w:r>
+      <w:r>
+        <w:rPr>
+          <w:rFonts w:asciiTheme="minorHAnsi" w:hAnsiTheme="minorHAnsi"/>
+          <w:lang w:val="en-US"/>
+        </w:rPr>
+        <w:tab/>
+      </w:r>
+      <w:r>
+        <w:rPr>
+          <w:rFonts w:asciiTheme="minorHAnsi" w:hAnsiTheme="minorHAnsi"/>
+          <w:lang w:val="en-US"/>
+        </w:rPr>
+        <w:tab/>
+        <w:t xml:space="preserve">Stereotype </w:t>
+      </w:r>
+      <w:r>
+        <w:rPr>
+          <w:rFonts w:asciiTheme="minorHAnsi" w:hAnsiTheme="minorHAnsi"/>
+          <w:lang w:val="en-US"/>
+        </w:rPr>
+        <w:t>e</w:t>
+      </w:r>
+      <w:r>
+        <w:rPr>
+          <w:rFonts w:asciiTheme="minorHAnsi" w:hAnsiTheme="minorHAnsi"/>
+          <w:lang w:val="en-US"/>
+        </w:rPr>
+        <w:t>.g. &lt;&lt;use case&gt;&gt;</w:t>
       </w:r>
     </w:p>
     <w:p>
@@ -1425,7 +1621,29 @@
           <w:sz w:val="36"/>
           <w:lang w:val="en-US"/>
         </w:rPr>
-        <w:t>Template markings</w:t>
+        <w:t xml:space="preserve">Template </w:t>
+      </w:r>
+      <w:r>
+        <w:rPr>
+          <w:rFonts w:asciiTheme="minorHAnsi" w:hAnsiTheme="minorHAnsi"/>
+          <w:b/>
+          <w:iCs/>
+          <w:sz w:val="36"/>
+          <w:lang w:val="en-US"/>
+        </w:rPr>
+        <w:t>M</w:t>
+      </w:r>
+      <w:bookmarkStart w:id="1" w:name="_GoBack"/>
+      <w:bookmarkEnd w:id="1"/>
+      <w:r>
+        <w:rPr>
+          <w:rFonts w:asciiTheme="minorHAnsi" w:hAnsiTheme="minorHAnsi"/>
+          <w:b/>
+          <w:iCs/>
+          <w:sz w:val="36"/>
+          <w:lang w:val="en-US"/>
+        </w:rPr>
+        <w:t>arkings</w:t>
       </w:r>
     </w:p>
     <w:p>
@@ -3399,7 +3617,7 @@
 </file>
 
 <file path=customXml/itemProps1.xml><?xml version="1.0" encoding="utf-8"?>
-<ds:datastoreItem xmlns:ds="http://schemas.openxmlformats.org/officeDocument/2006/customXml" ds:itemID="{E2C168D5-4008-413C-9D33-4DC3E75D1FFD}">
+<ds:datastoreItem xmlns:ds="http://schemas.openxmlformats.org/officeDocument/2006/customXml" ds:itemID="{53E9AA74-AD9A-4B38-9312-E178459B570B}">
   <ds:schemaRefs>
     <ds:schemaRef ds:uri="http://schemas.openxmlformats.org/officeDocument/2006/bibliography"/>
   </ds:schemaRefs>

</xml_diff>